<commit_message>
Changed Wonderful to awesome
</commit_message>
<xml_diff>
--- a/WritingStuff/Poem.docx
+++ b/WritingStuff/Poem.docx
@@ -4,10 +4,10 @@
   <w:body>
     <w:p>
       <w:r>
-        <w:t xml:space="preserve">WHAT A </w:t>
+        <w:t>WHAT A</w:t>
       </w:r>
       <w:r>
-        <w:t>Wonderful</w:t>
+        <w:t>N AWESOME</w:t>
       </w:r>
       <w:r>
         <w:t xml:space="preserve"> DAY IT IS,</w:t>

</xml_diff>